<commit_message>
Update Milestone 1 CEN 4010-002.docx
</commit_message>
<xml_diff>
--- a/Documentation/Milestone 1 CEN 4010-002.docx
+++ b/Documentation/Milestone 1 CEN 4010-002.docx
@@ -91,6 +91,7 @@
         <w:ind w:left="2880" w:firstLine="720"/>
         <w:rPr>
           <w:rFonts w:ascii="Times New Roman" w:hAnsi="Times New Roman" w:eastAsia="Times New Roman" w:cs="Times New Roman"/>
+          <w:color w:val="auto"/>
           <w:sz w:val="24"/>
           <w:szCs w:val="24"/>
           <w:u w:val="none"/>
@@ -103,14 +104,17 @@
         <w:ind w:left="2880" w:firstLine="720"/>
         <w:rPr>
           <w:rFonts w:ascii="Times New Roman" w:hAnsi="Times New Roman" w:eastAsia="Times New Roman" w:cs="Times New Roman"/>
-          <w:sz w:val="24"/>
-          <w:szCs w:val="24"/>
-          <w:u w:val="none"/>
-        </w:rPr>
-      </w:pPr>
-      <w:r>
-        <w:rPr>
-          <w:rFonts w:ascii="Times New Roman" w:hAnsi="Times New Roman" w:eastAsia="Times New Roman" w:cs="Times New Roman"/>
+          <w:noProof w:val="0"/>
+          <w:color w:val="auto"/>
+          <w:sz w:val="24"/>
+          <w:szCs w:val="24"/>
+          <w:lang w:val="en-US"/>
+        </w:rPr>
+      </w:pPr>
+      <w:r>
+        <w:rPr>
+          <w:rFonts w:ascii="Times New Roman" w:hAnsi="Times New Roman" w:eastAsia="Times New Roman" w:cs="Times New Roman"/>
+          <w:color w:val="auto"/>
           <w:sz w:val="24"/>
           <w:szCs w:val="24"/>
           <w:u w:val="none"/>
@@ -120,6 +124,7 @@
       <w:r>
         <w:rPr>
           <w:rFonts w:ascii="Times New Roman" w:hAnsi="Times New Roman" w:eastAsia="Times New Roman" w:cs="Times New Roman"/>
+          <w:color w:val="auto"/>
           <w:sz w:val="24"/>
           <w:szCs w:val="24"/>
           <w:u w:val="none"/>
@@ -129,11 +134,39 @@
       <w:r>
         <w:rPr>
           <w:rFonts w:ascii="Times New Roman" w:hAnsi="Times New Roman" w:eastAsia="Times New Roman" w:cs="Times New Roman"/>
+          <w:color w:val="auto"/>
           <w:sz w:val="24"/>
           <w:szCs w:val="24"/>
           <w:u w:val="none"/>
         </w:rPr>
         <w:t xml:space="preserve"> (Team Lead)</w:t>
+      </w:r>
+      <w:r>
+        <w:rPr>
+          <w:rFonts w:ascii="Times New Roman" w:hAnsi="Times New Roman" w:eastAsia="Times New Roman" w:cs="Times New Roman"/>
+          <w:color w:val="auto"/>
+          <w:sz w:val="24"/>
+          <w:szCs w:val="24"/>
+          <w:u w:val="none"/>
+        </w:rPr>
+        <w:t xml:space="preserve"> </w:t>
+      </w:r>
+      <w:r>
+        <w:rPr>
+          <w:rFonts w:ascii="Times New Roman" w:hAnsi="Times New Roman" w:eastAsia="Times New Roman" w:cs="Times New Roman"/>
+          <w:b w:val="0"/>
+          <w:bCs w:val="0"/>
+          <w:i w:val="0"/>
+          <w:iCs w:val="0"/>
+          <w:caps w:val="0"/>
+          <w:smallCaps w:val="0"/>
+          <w:noProof w:val="0"/>
+          <w:color w:val="auto"/>
+          <w:sz w:val="24"/>
+          <w:szCs w:val="24"/>
+          <w:lang w:val="en-US"/>
+        </w:rPr>
+        <w:t>cpanoch2018@fau.edu</w:t>
       </w:r>
     </w:p>
     <w:p>
@@ -150,11 +183,31 @@
       <w:r>
         <w:rPr>
           <w:rFonts w:ascii="Times New Roman" w:hAnsi="Times New Roman" w:eastAsia="Times New Roman" w:cs="Times New Roman"/>
+          <w:color w:val="auto"/>
           <w:sz w:val="24"/>
           <w:szCs w:val="24"/>
           <w:u w:val="none"/>
         </w:rPr>
         <w:t>Collin Hammock</w:t>
+      </w:r>
+      <w:r>
+        <w:rPr>
+          <w:rFonts w:ascii="Times New Roman" w:hAnsi="Times New Roman" w:eastAsia="Times New Roman" w:cs="Times New Roman"/>
+          <w:color w:val="auto"/>
+          <w:sz w:val="24"/>
+          <w:szCs w:val="24"/>
+          <w:u w:val="none"/>
+        </w:rPr>
+        <w:t xml:space="preserve"> cha</w:t>
+      </w:r>
+      <w:r>
+        <w:rPr>
+          <w:rFonts w:ascii="Times New Roman" w:hAnsi="Times New Roman" w:eastAsia="Times New Roman" w:cs="Times New Roman"/>
+          <w:sz w:val="24"/>
+          <w:szCs w:val="24"/>
+          <w:u w:val="none"/>
+        </w:rPr>
+        <w:t>mmock2019@fau.edu</w:t>
       </w:r>
     </w:p>
     <w:p>
@@ -177,6 +230,15 @@
         </w:rPr>
         <w:t>Deon Rennie</w:t>
       </w:r>
+      <w:r>
+        <w:rPr>
+          <w:rFonts w:ascii="Times New Roman" w:hAnsi="Times New Roman" w:eastAsia="Times New Roman" w:cs="Times New Roman"/>
+          <w:sz w:val="24"/>
+          <w:szCs w:val="24"/>
+          <w:u w:val="none"/>
+        </w:rPr>
+        <w:t xml:space="preserve"> Drennie2021@fau.edu</w:t>
+      </w:r>
     </w:p>
     <w:p>
       <w:pPr>
@@ -209,6 +271,42 @@
         <w:t>Hrzich</w:t>
       </w:r>
       <w:proofErr w:type="spellEnd"/>
+      <w:r>
+        <w:rPr>
+          <w:rFonts w:ascii="Times New Roman" w:hAnsi="Times New Roman" w:eastAsia="Times New Roman" w:cs="Times New Roman"/>
+          <w:sz w:val="24"/>
+          <w:szCs w:val="24"/>
+          <w:u w:val="none"/>
+        </w:rPr>
+        <w:t xml:space="preserve"> </w:t>
+      </w:r>
+      <w:r>
+        <w:rPr>
+          <w:rFonts w:ascii="Times New Roman" w:hAnsi="Times New Roman" w:eastAsia="Times New Roman" w:cs="Times New Roman"/>
+          <w:sz w:val="24"/>
+          <w:szCs w:val="24"/>
+          <w:u w:val="none"/>
+        </w:rPr>
+        <w:t>CHrzich</w:t>
+      </w:r>
+      <w:r>
+        <w:rPr>
+          <w:rFonts w:ascii="Times New Roman" w:hAnsi="Times New Roman" w:eastAsia="Times New Roman" w:cs="Times New Roman"/>
+          <w:sz w:val="24"/>
+          <w:szCs w:val="24"/>
+          <w:u w:val="none"/>
+        </w:rPr>
+        <w:t>2020</w:t>
+      </w:r>
+      <w:r>
+        <w:rPr>
+          <w:rFonts w:ascii="Times New Roman" w:hAnsi="Times New Roman" w:eastAsia="Times New Roman" w:cs="Times New Roman"/>
+          <w:sz w:val="24"/>
+          <w:szCs w:val="24"/>
+          <w:u w:val="none"/>
+        </w:rPr>
+        <w:t>@fau.edu</w:t>
+      </w:r>
     </w:p>
     <w:p>
       <w:pPr>
@@ -218,7 +316,6 @@
           <w:rFonts w:ascii="Times New Roman" w:hAnsi="Times New Roman" w:eastAsia="Times New Roman" w:cs="Times New Roman"/>
           <w:sz w:val="24"/>
           <w:szCs w:val="24"/>
-          <w:u w:val="none"/>
         </w:rPr>
       </w:pPr>
       <w:r>
@@ -229,6 +326,15 @@
           <w:u w:val="none"/>
         </w:rPr>
         <w:t>Luciano Scarpaci</w:t>
+      </w:r>
+      <w:r>
+        <w:rPr>
+          <w:rFonts w:ascii="Times New Roman" w:hAnsi="Times New Roman" w:eastAsia="Times New Roman" w:cs="Times New Roman"/>
+          <w:sz w:val="24"/>
+          <w:szCs w:val="24"/>
+          <w:u w:val="none"/>
+        </w:rPr>
+        <w:t xml:space="preserve"> lscarpaci2017@fau.edu</w:t>
       </w:r>
     </w:p>
     <w:p>
@@ -959,18 +1065,34 @@
                 <w:sz w:val="24"/>
                 <w:szCs w:val="24"/>
               </w:rPr>
-              <w:t>Statistics:</w:t>
-            </w:r>
-          </w:p>
-          <w:p>
-            <w:pPr>
-              <w:pStyle w:val="Normal"/>
-              <w:rPr>
-                <w:rFonts w:ascii="Times New Roman" w:hAnsi="Times New Roman" w:eastAsia="Times New Roman" w:cs="Times New Roman"/>
-                <w:sz w:val="24"/>
-                <w:szCs w:val="24"/>
-              </w:rPr>
-            </w:pPr>
+              <w:t>Statistics</w:t>
+            </w:r>
+            <w:r>
+              <w:rPr>
+                <w:rFonts w:ascii="Times New Roman" w:hAnsi="Times New Roman" w:eastAsia="Times New Roman" w:cs="Times New Roman"/>
+                <w:sz w:val="24"/>
+                <w:szCs w:val="24"/>
+              </w:rPr>
+              <w:t>{</w:t>
+            </w:r>
+          </w:p>
+          <w:p>
+            <w:pPr>
+              <w:pStyle w:val="Normal"/>
+              <w:rPr>
+                <w:rFonts w:ascii="Times New Roman" w:hAnsi="Times New Roman" w:eastAsia="Times New Roman" w:cs="Times New Roman"/>
+                <w:sz w:val="24"/>
+                <w:szCs w:val="24"/>
+              </w:rPr>
+            </w:pPr>
+            <w:r>
+              <w:rPr>
+                <w:rFonts w:ascii="Times New Roman" w:hAnsi="Times New Roman" w:eastAsia="Times New Roman" w:cs="Times New Roman"/>
+                <w:sz w:val="24"/>
+                <w:szCs w:val="24"/>
+              </w:rPr>
+              <w:t xml:space="preserve">Amazon </w:t>
+            </w:r>
             <w:r>
               <w:rPr>
                 <w:rFonts w:ascii="Times New Roman" w:hAnsi="Times New Roman" w:eastAsia="Times New Roman" w:cs="Times New Roman"/>
@@ -1196,18 +1318,34 @@
                 <w:sz w:val="24"/>
                 <w:szCs w:val="24"/>
               </w:rPr>
-              <w:t>Statistics:</w:t>
-            </w:r>
-          </w:p>
-          <w:p>
-            <w:pPr>
-              <w:pStyle w:val="Normal"/>
-              <w:rPr>
-                <w:rFonts w:ascii="Times New Roman" w:hAnsi="Times New Roman" w:eastAsia="Times New Roman" w:cs="Times New Roman"/>
-                <w:sz w:val="24"/>
-                <w:szCs w:val="24"/>
-              </w:rPr>
-            </w:pPr>
+              <w:t>Statistics</w:t>
+            </w:r>
+            <w:r>
+              <w:rPr>
+                <w:rFonts w:ascii="Times New Roman" w:hAnsi="Times New Roman" w:eastAsia="Times New Roman" w:cs="Times New Roman"/>
+                <w:sz w:val="24"/>
+                <w:szCs w:val="24"/>
+              </w:rPr>
+              <w:t>{</w:t>
+            </w:r>
+          </w:p>
+          <w:p>
+            <w:pPr>
+              <w:pStyle w:val="Normal"/>
+              <w:rPr>
+                <w:rFonts w:ascii="Times New Roman" w:hAnsi="Times New Roman" w:eastAsia="Times New Roman" w:cs="Times New Roman"/>
+                <w:sz w:val="24"/>
+                <w:szCs w:val="24"/>
+              </w:rPr>
+            </w:pPr>
+            <w:r>
+              <w:rPr>
+                <w:rFonts w:ascii="Times New Roman" w:hAnsi="Times New Roman" w:eastAsia="Times New Roman" w:cs="Times New Roman"/>
+                <w:sz w:val="24"/>
+                <w:szCs w:val="24"/>
+              </w:rPr>
+              <w:t xml:space="preserve">Amazon </w:t>
+            </w:r>
             <w:r>
               <w:rPr>
                 <w:rFonts w:ascii="Times New Roman" w:hAnsi="Times New Roman" w:eastAsia="Times New Roman" w:cs="Times New Roman"/>
@@ -1283,6 +1421,460 @@
                 <w:szCs w:val="24"/>
               </w:rPr>
               <w:t xml:space="preserve"> access to the feed and be able to like or dislike a post.</w:t>
+            </w:r>
+          </w:p>
+        </w:tc>
+      </w:tr>
+      <w:tr>
+        <w:trPr>
+          <w:trHeight w:val="300"/>
+        </w:trPr>
+        <w:tc>
+          <w:tcPr>
+            <w:tcW w:w="3120" w:type="dxa"/>
+            <w:tcMar/>
+          </w:tcPr>
+          <w:p>
+            <w:pPr>
+              <w:pStyle w:val="Normal"/>
+              <w:rPr>
+                <w:rFonts w:ascii="Times New Roman" w:hAnsi="Times New Roman" w:eastAsia="Times New Roman" w:cs="Times New Roman"/>
+                <w:sz w:val="24"/>
+                <w:szCs w:val="24"/>
+              </w:rPr>
+            </w:pPr>
+            <w:r>
+              <w:rPr>
+                <w:rFonts w:ascii="Times New Roman" w:hAnsi="Times New Roman" w:eastAsia="Times New Roman" w:cs="Times New Roman"/>
+                <w:sz w:val="24"/>
+                <w:szCs w:val="24"/>
+              </w:rPr>
+              <w:t>Facebook</w:t>
+            </w:r>
+          </w:p>
+        </w:tc>
+        <w:tc>
+          <w:tcPr>
+            <w:tcW w:w="3120" w:type="dxa"/>
+            <w:tcMar/>
+          </w:tcPr>
+          <w:p>
+            <w:pPr>
+              <w:pStyle w:val="Normal"/>
+              <w:rPr>
+                <w:rFonts w:ascii="Times New Roman" w:hAnsi="Times New Roman" w:eastAsia="Times New Roman" w:cs="Times New Roman"/>
+                <w:sz w:val="24"/>
+                <w:szCs w:val="24"/>
+              </w:rPr>
+            </w:pPr>
+            <w:r>
+              <w:rPr>
+                <w:rFonts w:ascii="Times New Roman" w:hAnsi="Times New Roman" w:eastAsia="Times New Roman" w:cs="Times New Roman"/>
+                <w:sz w:val="24"/>
+                <w:szCs w:val="24"/>
+              </w:rPr>
+              <w:t>Social Media Platform: Allows users to make updates about their life, to their group of friends. Allows for liking and sharing of posts.</w:t>
+            </w:r>
+          </w:p>
+          <w:p>
+            <w:pPr>
+              <w:pStyle w:val="Normal"/>
+              <w:rPr>
+                <w:rFonts w:ascii="Times New Roman" w:hAnsi="Times New Roman" w:eastAsia="Times New Roman" w:cs="Times New Roman"/>
+                <w:sz w:val="24"/>
+                <w:szCs w:val="24"/>
+              </w:rPr>
+            </w:pPr>
+          </w:p>
+          <w:p>
+            <w:pPr>
+              <w:pStyle w:val="Normal"/>
+              <w:rPr>
+                <w:rFonts w:ascii="Times New Roman" w:hAnsi="Times New Roman" w:eastAsia="Times New Roman" w:cs="Times New Roman"/>
+                <w:sz w:val="24"/>
+                <w:szCs w:val="24"/>
+              </w:rPr>
+            </w:pPr>
+            <w:r>
+              <w:rPr>
+                <w:rFonts w:ascii="Times New Roman" w:hAnsi="Times New Roman" w:eastAsia="Times New Roman" w:cs="Times New Roman"/>
+                <w:sz w:val="24"/>
+                <w:szCs w:val="24"/>
+              </w:rPr>
+              <w:t>Statistics</w:t>
+            </w:r>
+            <w:r>
+              <w:rPr>
+                <w:rFonts w:ascii="Times New Roman" w:hAnsi="Times New Roman" w:eastAsia="Times New Roman" w:cs="Times New Roman"/>
+                <w:sz w:val="24"/>
+                <w:szCs w:val="24"/>
+              </w:rPr>
+              <w:t>{</w:t>
+            </w:r>
+          </w:p>
+          <w:p>
+            <w:pPr>
+              <w:pStyle w:val="Normal"/>
+              <w:rPr>
+                <w:rFonts w:ascii="Times New Roman" w:hAnsi="Times New Roman" w:eastAsia="Times New Roman" w:cs="Times New Roman"/>
+                <w:sz w:val="24"/>
+                <w:szCs w:val="24"/>
+              </w:rPr>
+            </w:pPr>
+            <w:r>
+              <w:rPr>
+                <w:rFonts w:ascii="Times New Roman" w:hAnsi="Times New Roman" w:eastAsia="Times New Roman" w:cs="Times New Roman"/>
+                <w:sz w:val="24"/>
+                <w:szCs w:val="24"/>
+              </w:rPr>
+              <w:t>Alexa rank:</w:t>
+            </w:r>
+            <w:r>
+              <w:rPr>
+                <w:rFonts w:ascii="Times New Roman" w:hAnsi="Times New Roman" w:eastAsia="Times New Roman" w:cs="Times New Roman"/>
+                <w:sz w:val="24"/>
+                <w:szCs w:val="24"/>
+              </w:rPr>
+              <w:t xml:space="preserve"> </w:t>
+            </w:r>
+            <w:r>
+              <w:rPr>
+                <w:rFonts w:ascii="Times New Roman" w:hAnsi="Times New Roman" w:eastAsia="Times New Roman" w:cs="Times New Roman"/>
+                <w:sz w:val="24"/>
+                <w:szCs w:val="24"/>
+              </w:rPr>
+              <w:t>#3</w:t>
+            </w:r>
+          </w:p>
+          <w:p>
+            <w:pPr>
+              <w:pStyle w:val="Normal"/>
+              <w:rPr>
+                <w:rFonts w:ascii="Times New Roman" w:hAnsi="Times New Roman" w:eastAsia="Times New Roman" w:cs="Times New Roman"/>
+                <w:sz w:val="24"/>
+                <w:szCs w:val="24"/>
+              </w:rPr>
+            </w:pPr>
+            <w:r>
+              <w:rPr>
+                <w:rFonts w:ascii="Times New Roman" w:hAnsi="Times New Roman" w:eastAsia="Times New Roman" w:cs="Times New Roman"/>
+                <w:sz w:val="24"/>
+                <w:szCs w:val="24"/>
+              </w:rPr>
+              <w:t xml:space="preserve">Users: </w:t>
+            </w:r>
+            <w:r>
+              <w:rPr>
+                <w:rFonts w:ascii="Times New Roman" w:hAnsi="Times New Roman" w:eastAsia="Times New Roman" w:cs="Times New Roman"/>
+                <w:sz w:val="24"/>
+                <w:szCs w:val="24"/>
+              </w:rPr>
+              <w:t>2.9 billion</w:t>
+            </w:r>
+          </w:p>
+          <w:p>
+            <w:pPr>
+              <w:pStyle w:val="Normal"/>
+              <w:rPr>
+                <w:rFonts w:ascii="Times New Roman" w:hAnsi="Times New Roman" w:eastAsia="Times New Roman" w:cs="Times New Roman"/>
+                <w:sz w:val="24"/>
+                <w:szCs w:val="24"/>
+              </w:rPr>
+            </w:pPr>
+            <w:r>
+              <w:rPr>
+                <w:rFonts w:ascii="Times New Roman" w:hAnsi="Times New Roman" w:eastAsia="Times New Roman" w:cs="Times New Roman"/>
+                <w:sz w:val="24"/>
+                <w:szCs w:val="24"/>
+              </w:rPr>
+              <w:t xml:space="preserve">Content: </w:t>
+            </w:r>
+            <w:r>
+              <w:rPr>
+                <w:rFonts w:ascii="Times New Roman" w:hAnsi="Times New Roman" w:eastAsia="Times New Roman" w:cs="Times New Roman"/>
+                <w:sz w:val="24"/>
+                <w:szCs w:val="24"/>
+              </w:rPr>
+              <w:t>2.5 trillion posts</w:t>
+            </w:r>
+          </w:p>
+        </w:tc>
+        <w:tc>
+          <w:tcPr>
+            <w:tcW w:w="3120" w:type="dxa"/>
+            <w:tcMar/>
+          </w:tcPr>
+          <w:p>
+            <w:pPr>
+              <w:pStyle w:val="Normal"/>
+              <w:rPr>
+                <w:rFonts w:ascii="Times New Roman" w:hAnsi="Times New Roman" w:eastAsia="Times New Roman" w:cs="Times New Roman"/>
+                <w:sz w:val="24"/>
+                <w:szCs w:val="24"/>
+              </w:rPr>
+            </w:pPr>
+            <w:r>
+              <w:rPr>
+                <w:rFonts w:ascii="Times New Roman" w:hAnsi="Times New Roman" w:eastAsia="Times New Roman" w:cs="Times New Roman"/>
+                <w:sz w:val="24"/>
+                <w:szCs w:val="24"/>
+              </w:rPr>
+              <w:t>Users can share FAU activity related posts on the main feed of the website. Find other FAU visitors that have been on this website (our group members, e</w:t>
+            </w:r>
+            <w:r>
+              <w:rPr>
+                <w:rFonts w:ascii="Times New Roman" w:hAnsi="Times New Roman" w:eastAsia="Times New Roman" w:cs="Times New Roman"/>
+                <w:sz w:val="24"/>
+                <w:szCs w:val="24"/>
+              </w:rPr>
+              <w:t>ach of us is an FAU student)</w:t>
+            </w:r>
+          </w:p>
+        </w:tc>
+      </w:tr>
+      <w:tr>
+        <w:trPr>
+          <w:trHeight w:val="300"/>
+        </w:trPr>
+        <w:tc>
+          <w:tcPr>
+            <w:tcW w:w="3120" w:type="dxa"/>
+            <w:tcMar/>
+          </w:tcPr>
+          <w:p>
+            <w:pPr>
+              <w:pStyle w:val="Normal"/>
+              <w:rPr>
+                <w:rFonts w:ascii="Times New Roman" w:hAnsi="Times New Roman" w:eastAsia="Times New Roman" w:cs="Times New Roman"/>
+                <w:sz w:val="24"/>
+                <w:szCs w:val="24"/>
+              </w:rPr>
+            </w:pPr>
+            <w:r>
+              <w:rPr>
+                <w:rFonts w:ascii="Times New Roman" w:hAnsi="Times New Roman" w:eastAsia="Times New Roman" w:cs="Times New Roman"/>
+                <w:sz w:val="24"/>
+                <w:szCs w:val="24"/>
+              </w:rPr>
+              <w:t>Twitter</w:t>
+            </w:r>
+          </w:p>
+        </w:tc>
+        <w:tc>
+          <w:tcPr>
+            <w:tcW w:w="3120" w:type="dxa"/>
+            <w:tcMar/>
+          </w:tcPr>
+          <w:p>
+            <w:pPr>
+              <w:pStyle w:val="Normal"/>
+              <w:rPr>
+                <w:rFonts w:ascii="Times New Roman" w:hAnsi="Times New Roman" w:eastAsia="Times New Roman" w:cs="Times New Roman"/>
+                <w:sz w:val="24"/>
+                <w:szCs w:val="24"/>
+              </w:rPr>
+            </w:pPr>
+            <w:r>
+              <w:rPr>
+                <w:rFonts w:ascii="Times New Roman" w:hAnsi="Times New Roman" w:eastAsia="Times New Roman" w:cs="Times New Roman"/>
+                <w:sz w:val="24"/>
+                <w:szCs w:val="24"/>
+              </w:rPr>
+              <w:t xml:space="preserve">Social Media Platform: </w:t>
+            </w:r>
+            <w:r>
+              <w:rPr>
+                <w:rFonts w:ascii="Times New Roman" w:hAnsi="Times New Roman" w:eastAsia="Times New Roman" w:cs="Times New Roman"/>
+                <w:sz w:val="24"/>
+                <w:szCs w:val="24"/>
+              </w:rPr>
+              <w:t xml:space="preserve">Allows users to make updates about their life, to their group of friends or the general public. Allows for liking, </w:t>
+            </w:r>
+            <w:r>
+              <w:rPr>
+                <w:rFonts w:ascii="Times New Roman" w:hAnsi="Times New Roman" w:eastAsia="Times New Roman" w:cs="Times New Roman"/>
+                <w:sz w:val="24"/>
+                <w:szCs w:val="24"/>
+              </w:rPr>
+              <w:t>reposting, and</w:t>
+            </w:r>
+            <w:r>
+              <w:rPr>
+                <w:rFonts w:ascii="Times New Roman" w:hAnsi="Times New Roman" w:eastAsia="Times New Roman" w:cs="Times New Roman"/>
+                <w:sz w:val="24"/>
+                <w:szCs w:val="24"/>
+              </w:rPr>
+              <w:t xml:space="preserve"> </w:t>
+            </w:r>
+            <w:r>
+              <w:rPr>
+                <w:rFonts w:ascii="Times New Roman" w:hAnsi="Times New Roman" w:eastAsia="Times New Roman" w:cs="Times New Roman"/>
+                <w:sz w:val="24"/>
+                <w:szCs w:val="24"/>
+              </w:rPr>
+              <w:t>sharing of</w:t>
+            </w:r>
+            <w:r>
+              <w:rPr>
+                <w:rFonts w:ascii="Times New Roman" w:hAnsi="Times New Roman" w:eastAsia="Times New Roman" w:cs="Times New Roman"/>
+                <w:sz w:val="24"/>
+                <w:szCs w:val="24"/>
+              </w:rPr>
+              <w:t xml:space="preserve"> posts.</w:t>
+            </w:r>
+          </w:p>
+          <w:p>
+            <w:pPr>
+              <w:pStyle w:val="Normal"/>
+              <w:rPr>
+                <w:rFonts w:ascii="Times New Roman" w:hAnsi="Times New Roman" w:eastAsia="Times New Roman" w:cs="Times New Roman"/>
+                <w:sz w:val="24"/>
+                <w:szCs w:val="24"/>
+              </w:rPr>
+            </w:pPr>
+          </w:p>
+          <w:p>
+            <w:pPr>
+              <w:pStyle w:val="Normal"/>
+              <w:rPr>
+                <w:rFonts w:ascii="Times New Roman" w:hAnsi="Times New Roman" w:eastAsia="Times New Roman" w:cs="Times New Roman"/>
+                <w:sz w:val="24"/>
+                <w:szCs w:val="24"/>
+              </w:rPr>
+            </w:pPr>
+            <w:r>
+              <w:rPr>
+                <w:rFonts w:ascii="Times New Roman" w:hAnsi="Times New Roman" w:eastAsia="Times New Roman" w:cs="Times New Roman"/>
+                <w:sz w:val="24"/>
+                <w:szCs w:val="24"/>
+              </w:rPr>
+              <w:t>Statistics</w:t>
+            </w:r>
+            <w:r>
+              <w:rPr>
+                <w:rFonts w:ascii="Times New Roman" w:hAnsi="Times New Roman" w:eastAsia="Times New Roman" w:cs="Times New Roman"/>
+                <w:sz w:val="24"/>
+                <w:szCs w:val="24"/>
+              </w:rPr>
+              <w:t>{</w:t>
+            </w:r>
+          </w:p>
+          <w:p>
+            <w:pPr>
+              <w:pStyle w:val="Normal"/>
+              <w:rPr>
+                <w:rFonts w:ascii="Times New Roman" w:hAnsi="Times New Roman" w:eastAsia="Times New Roman" w:cs="Times New Roman"/>
+                <w:sz w:val="24"/>
+                <w:szCs w:val="24"/>
+              </w:rPr>
+            </w:pPr>
+            <w:r>
+              <w:rPr>
+                <w:rFonts w:ascii="Times New Roman" w:hAnsi="Times New Roman" w:eastAsia="Times New Roman" w:cs="Times New Roman"/>
+                <w:sz w:val="24"/>
+                <w:szCs w:val="24"/>
+              </w:rPr>
+              <w:t xml:space="preserve">Alexa rank: </w:t>
+            </w:r>
+            <w:r>
+              <w:rPr>
+                <w:rFonts w:ascii="Times New Roman" w:hAnsi="Times New Roman" w:eastAsia="Times New Roman" w:cs="Times New Roman"/>
+                <w:sz w:val="24"/>
+                <w:szCs w:val="24"/>
+              </w:rPr>
+              <w:t>#5</w:t>
+            </w:r>
+          </w:p>
+          <w:p>
+            <w:pPr>
+              <w:pStyle w:val="Normal"/>
+              <w:rPr>
+                <w:rFonts w:ascii="Times New Roman" w:hAnsi="Times New Roman" w:eastAsia="Times New Roman" w:cs="Times New Roman"/>
+                <w:sz w:val="24"/>
+                <w:szCs w:val="24"/>
+              </w:rPr>
+            </w:pPr>
+            <w:r>
+              <w:rPr>
+                <w:rFonts w:ascii="Times New Roman" w:hAnsi="Times New Roman" w:eastAsia="Times New Roman" w:cs="Times New Roman"/>
+                <w:sz w:val="24"/>
+                <w:szCs w:val="24"/>
+              </w:rPr>
+              <w:t xml:space="preserve">Users: </w:t>
+            </w:r>
+            <w:r>
+              <w:rPr>
+                <w:rFonts w:ascii="Times New Roman" w:hAnsi="Times New Roman" w:eastAsia="Times New Roman" w:cs="Times New Roman"/>
+                <w:sz w:val="24"/>
+                <w:szCs w:val="24"/>
+              </w:rPr>
+              <w:t>450 m</w:t>
+            </w:r>
+            <w:r>
+              <w:rPr>
+                <w:rFonts w:ascii="Times New Roman" w:hAnsi="Times New Roman" w:eastAsia="Times New Roman" w:cs="Times New Roman"/>
+                <w:sz w:val="24"/>
+                <w:szCs w:val="24"/>
+              </w:rPr>
+              <w:t>illion</w:t>
+            </w:r>
+          </w:p>
+          <w:p>
+            <w:pPr>
+              <w:pStyle w:val="Normal"/>
+              <w:rPr>
+                <w:rFonts w:ascii="Times New Roman" w:hAnsi="Times New Roman" w:eastAsia="Times New Roman" w:cs="Times New Roman"/>
+                <w:sz w:val="24"/>
+                <w:szCs w:val="24"/>
+              </w:rPr>
+            </w:pPr>
+            <w:r>
+              <w:rPr>
+                <w:rFonts w:ascii="Times New Roman" w:hAnsi="Times New Roman" w:eastAsia="Times New Roman" w:cs="Times New Roman"/>
+                <w:sz w:val="24"/>
+                <w:szCs w:val="24"/>
+              </w:rPr>
+              <w:t xml:space="preserve">Content: </w:t>
+            </w:r>
+            <w:r>
+              <w:rPr>
+                <w:rFonts w:ascii="Times New Roman" w:hAnsi="Times New Roman" w:eastAsia="Times New Roman" w:cs="Times New Roman"/>
+                <w:sz w:val="24"/>
+                <w:szCs w:val="24"/>
+              </w:rPr>
+              <w:t>500 million</w:t>
+            </w:r>
+            <w:r>
+              <w:rPr>
+                <w:rFonts w:ascii="Times New Roman" w:hAnsi="Times New Roman" w:eastAsia="Times New Roman" w:cs="Times New Roman"/>
+                <w:sz w:val="24"/>
+                <w:szCs w:val="24"/>
+              </w:rPr>
+              <w:t xml:space="preserve"> per day</w:t>
+            </w:r>
+          </w:p>
+        </w:tc>
+        <w:tc>
+          <w:tcPr>
+            <w:tcW w:w="3120" w:type="dxa"/>
+            <w:tcMar/>
+          </w:tcPr>
+          <w:p>
+            <w:pPr>
+              <w:pStyle w:val="Normal"/>
+              <w:rPr>
+                <w:rFonts w:ascii="Times New Roman" w:hAnsi="Times New Roman" w:eastAsia="Times New Roman" w:cs="Times New Roman"/>
+                <w:sz w:val="24"/>
+                <w:szCs w:val="24"/>
+              </w:rPr>
+            </w:pPr>
+            <w:r>
+              <w:rPr>
+                <w:rFonts w:ascii="Times New Roman" w:hAnsi="Times New Roman" w:eastAsia="Times New Roman" w:cs="Times New Roman"/>
+                <w:sz w:val="24"/>
+                <w:szCs w:val="24"/>
+              </w:rPr>
+              <w:t>Users can update their own content inside the feed. This is done through an edit feature.</w:t>
             </w:r>
           </w:p>
         </w:tc>
@@ -1320,6 +1912,72 @@
           <w:szCs w:val="24"/>
         </w:rPr>
         <w:t>types of software that are not exclusive to FAU students</w:t>
+      </w:r>
+      <w:r>
+        <w:rPr>
+          <w:rFonts w:ascii="Times New Roman" w:hAnsi="Times New Roman" w:eastAsia="Times New Roman" w:cs="Times New Roman"/>
+          <w:sz w:val="24"/>
+          <w:szCs w:val="24"/>
+        </w:rPr>
+        <w:t xml:space="preserve">. </w:t>
+      </w:r>
+      <w:r>
+        <w:rPr>
+          <w:rFonts w:ascii="Times New Roman" w:hAnsi="Times New Roman" w:eastAsia="Times New Roman" w:cs="Times New Roman"/>
+          <w:sz w:val="24"/>
+          <w:szCs w:val="24"/>
+        </w:rPr>
+        <w:t xml:space="preserve">Students will be able to upload messages and photos that might be relevant </w:t>
+      </w:r>
+      <w:r>
+        <w:rPr>
+          <w:rFonts w:ascii="Times New Roman" w:hAnsi="Times New Roman" w:eastAsia="Times New Roman" w:cs="Times New Roman"/>
+          <w:sz w:val="24"/>
+          <w:szCs w:val="24"/>
+        </w:rPr>
+        <w:t>to fellow classmates on campus.</w:t>
+      </w:r>
+      <w:r>
+        <w:rPr>
+          <w:rFonts w:ascii="Times New Roman" w:hAnsi="Times New Roman" w:eastAsia="Times New Roman" w:cs="Times New Roman"/>
+          <w:sz w:val="24"/>
+          <w:szCs w:val="24"/>
+        </w:rPr>
+        <w:t xml:space="preserve"> Since this app is exclusive to </w:t>
+      </w:r>
+      <w:proofErr w:type="gramStart"/>
+      <w:r>
+        <w:rPr>
+          <w:rFonts w:ascii="Times New Roman" w:hAnsi="Times New Roman" w:eastAsia="Times New Roman" w:cs="Times New Roman"/>
+          <w:sz w:val="24"/>
+          <w:szCs w:val="24"/>
+        </w:rPr>
+        <w:t>FAU</w:t>
+      </w:r>
+      <w:proofErr w:type="gramEnd"/>
+      <w:r>
+        <w:rPr>
+          <w:rFonts w:ascii="Times New Roman" w:hAnsi="Times New Roman" w:eastAsia="Times New Roman" w:cs="Times New Roman"/>
+          <w:sz w:val="24"/>
+          <w:szCs w:val="24"/>
+        </w:rPr>
+        <w:t xml:space="preserve"> student</w:t>
+      </w:r>
+      <w:r>
+        <w:rPr>
+          <w:rFonts w:ascii="Times New Roman" w:hAnsi="Times New Roman" w:eastAsia="Times New Roman" w:cs="Times New Roman"/>
+          <w:sz w:val="24"/>
+          <w:szCs w:val="24"/>
+        </w:rPr>
+        <w:t>s,</w:t>
+      </w:r>
+      <w:r>
+        <w:rPr>
+          <w:rFonts w:ascii="Times New Roman" w:hAnsi="Times New Roman" w:eastAsia="Times New Roman" w:cs="Times New Roman"/>
+          <w:sz w:val="24"/>
+          <w:szCs w:val="24"/>
+        </w:rPr>
+        <w:t xml:space="preserve"> users will not have to worry about interacting with people outside of their alumni.</w:t>
       </w:r>
     </w:p>
     <w:p>
@@ -2942,13 +3600,293 @@
     </w:p>
     <w:p>
       <w:pPr>
-        <w:pStyle w:val="Normal"/>
-        <w:rPr>
-          <w:rFonts w:ascii="Times New Roman" w:hAnsi="Times New Roman" w:eastAsia="Times New Roman" w:cs="Times New Roman"/>
-          <w:sz w:val="24"/>
-          <w:szCs w:val="24"/>
-        </w:rPr>
-      </w:pPr>
+        <w:pStyle w:val="ListParagraph"/>
+        <w:numPr>
+          <w:ilvl w:val="0"/>
+          <w:numId w:val="4"/>
+        </w:numPr>
+        <w:rPr>
+          <w:rFonts w:ascii="Times New Roman" w:hAnsi="Times New Roman" w:eastAsia="Times New Roman" w:cs="Times New Roman"/>
+          <w:sz w:val="24"/>
+          <w:szCs w:val="24"/>
+        </w:rPr>
+      </w:pPr>
+      <w:r>
+        <w:rPr>
+          <w:rFonts w:ascii="Times New Roman" w:hAnsi="Times New Roman" w:eastAsia="Times New Roman" w:cs="Times New Roman"/>
+          <w:sz w:val="24"/>
+          <w:szCs w:val="24"/>
+          <w:u w:val="single"/>
+        </w:rPr>
+        <w:t>Account Creation</w:t>
+      </w:r>
+      <w:r>
+        <w:rPr>
+          <w:rFonts w:ascii="Times New Roman" w:hAnsi="Times New Roman" w:eastAsia="Times New Roman" w:cs="Times New Roman"/>
+          <w:sz w:val="24"/>
+          <w:szCs w:val="24"/>
+        </w:rPr>
+        <w:t>: The</w:t>
+      </w:r>
+      <w:r>
+        <w:rPr>
+          <w:rFonts w:ascii="Times New Roman" w:hAnsi="Times New Roman" w:eastAsia="Times New Roman" w:cs="Times New Roman"/>
+          <w:sz w:val="24"/>
+          <w:szCs w:val="24"/>
+        </w:rPr>
+        <w:t xml:space="preserve"> ability to create an account, and have some aspects be private while others are made public, along with the ability to log into said account later, and have all data stored in the cloud.</w:t>
+      </w:r>
+    </w:p>
+    <w:p>
+      <w:pPr>
+        <w:pStyle w:val="ListParagraph"/>
+        <w:numPr>
+          <w:ilvl w:val="0"/>
+          <w:numId w:val="4"/>
+        </w:numPr>
+        <w:rPr>
+          <w:rFonts w:ascii="Times New Roman" w:hAnsi="Times New Roman" w:eastAsia="Times New Roman" w:cs="Times New Roman"/>
+          <w:sz w:val="24"/>
+          <w:szCs w:val="24"/>
+        </w:rPr>
+      </w:pPr>
+      <w:r>
+        <w:rPr>
+          <w:rFonts w:ascii="Times New Roman" w:hAnsi="Times New Roman" w:eastAsia="Times New Roman" w:cs="Times New Roman"/>
+          <w:sz w:val="24"/>
+          <w:szCs w:val="24"/>
+          <w:u w:val="single"/>
+        </w:rPr>
+        <w:t>Text and image post functionality</w:t>
+      </w:r>
+      <w:r>
+        <w:rPr>
+          <w:rFonts w:ascii="Times New Roman" w:hAnsi="Times New Roman" w:eastAsia="Times New Roman" w:cs="Times New Roman"/>
+          <w:sz w:val="24"/>
+          <w:szCs w:val="24"/>
+        </w:rPr>
+        <w:t>:</w:t>
+      </w:r>
+      <w:r>
+        <w:rPr>
+          <w:rFonts w:ascii="Times New Roman" w:hAnsi="Times New Roman" w:eastAsia="Times New Roman" w:cs="Times New Roman"/>
+          <w:sz w:val="24"/>
+          <w:szCs w:val="24"/>
+        </w:rPr>
+        <w:t xml:space="preserve"> The ability to post text and images, and have it be shared to other devices, and saved online.</w:t>
+      </w:r>
+    </w:p>
+    <w:p>
+      <w:pPr>
+        <w:pStyle w:val="ListParagraph"/>
+        <w:numPr>
+          <w:ilvl w:val="0"/>
+          <w:numId w:val="4"/>
+        </w:numPr>
+        <w:rPr>
+          <w:rFonts w:ascii="Times New Roman" w:hAnsi="Times New Roman" w:eastAsia="Times New Roman" w:cs="Times New Roman"/>
+          <w:sz w:val="24"/>
+          <w:szCs w:val="24"/>
+        </w:rPr>
+      </w:pPr>
+      <w:r>
+        <w:rPr>
+          <w:rFonts w:ascii="Times New Roman" w:hAnsi="Times New Roman" w:eastAsia="Times New Roman" w:cs="Times New Roman"/>
+          <w:sz w:val="24"/>
+          <w:szCs w:val="24"/>
+          <w:u w:val="single"/>
+        </w:rPr>
+        <w:t>Ability to follow other accounts</w:t>
+      </w:r>
+      <w:r>
+        <w:rPr>
+          <w:rFonts w:ascii="Times New Roman" w:hAnsi="Times New Roman" w:eastAsia="Times New Roman" w:cs="Times New Roman"/>
+          <w:sz w:val="24"/>
+          <w:szCs w:val="24"/>
+        </w:rPr>
+        <w:t>:</w:t>
+      </w:r>
+      <w:r>
+        <w:rPr>
+          <w:rFonts w:ascii="Times New Roman" w:hAnsi="Times New Roman" w:eastAsia="Times New Roman" w:cs="Times New Roman"/>
+          <w:sz w:val="24"/>
+          <w:szCs w:val="24"/>
+        </w:rPr>
+        <w:t xml:space="preserve"> The ability to choose accounts to follow, to have follow requests and the ability to accept or decline a follow request, to view followers and display follower count on </w:t>
+      </w:r>
+      <w:r>
+        <w:rPr>
+          <w:rFonts w:ascii="Times New Roman" w:hAnsi="Times New Roman" w:eastAsia="Times New Roman" w:cs="Times New Roman"/>
+          <w:sz w:val="24"/>
+          <w:szCs w:val="24"/>
+        </w:rPr>
+        <w:t>a user's</w:t>
+      </w:r>
+      <w:r>
+        <w:rPr>
+          <w:rFonts w:ascii="Times New Roman" w:hAnsi="Times New Roman" w:eastAsia="Times New Roman" w:cs="Times New Roman"/>
+          <w:sz w:val="24"/>
+          <w:szCs w:val="24"/>
+        </w:rPr>
+        <w:t xml:space="preserve"> </w:t>
+      </w:r>
+      <w:r>
+        <w:rPr>
+          <w:rFonts w:ascii="Times New Roman" w:hAnsi="Times New Roman" w:eastAsia="Times New Roman" w:cs="Times New Roman"/>
+          <w:sz w:val="24"/>
+          <w:szCs w:val="24"/>
+        </w:rPr>
+        <w:t>profi</w:t>
+      </w:r>
+      <w:r>
+        <w:rPr>
+          <w:rFonts w:ascii="Times New Roman" w:hAnsi="Times New Roman" w:eastAsia="Times New Roman" w:cs="Times New Roman"/>
+          <w:sz w:val="24"/>
+          <w:szCs w:val="24"/>
+        </w:rPr>
+        <w:t>le.</w:t>
+      </w:r>
+    </w:p>
+    <w:p>
+      <w:pPr>
+        <w:pStyle w:val="ListParagraph"/>
+        <w:numPr>
+          <w:ilvl w:val="0"/>
+          <w:numId w:val="4"/>
+        </w:numPr>
+        <w:rPr>
+          <w:rFonts w:ascii="Times New Roman" w:hAnsi="Times New Roman" w:eastAsia="Times New Roman" w:cs="Times New Roman"/>
+          <w:sz w:val="24"/>
+          <w:szCs w:val="24"/>
+        </w:rPr>
+      </w:pPr>
+      <w:r>
+        <w:rPr>
+          <w:rFonts w:ascii="Times New Roman" w:hAnsi="Times New Roman" w:eastAsia="Times New Roman" w:cs="Times New Roman"/>
+          <w:sz w:val="24"/>
+          <w:szCs w:val="24"/>
+          <w:u w:val="single"/>
+        </w:rPr>
+        <w:t>Ability to direct message:</w:t>
+      </w:r>
+      <w:r>
+        <w:rPr>
+          <w:rFonts w:ascii="Times New Roman" w:hAnsi="Times New Roman" w:eastAsia="Times New Roman" w:cs="Times New Roman"/>
+          <w:sz w:val="24"/>
+          <w:szCs w:val="24"/>
+        </w:rPr>
+        <w:t xml:space="preserve"> The ability to privately message any individual, or group of users, and have content shared between users and saved on the cloud.</w:t>
+      </w:r>
+    </w:p>
+    <w:p>
+      <w:pPr>
+        <w:pStyle w:val="ListParagraph"/>
+        <w:numPr>
+          <w:ilvl w:val="0"/>
+          <w:numId w:val="4"/>
+        </w:numPr>
+        <w:rPr>
+          <w:rFonts w:ascii="Times New Roman" w:hAnsi="Times New Roman" w:eastAsia="Times New Roman" w:cs="Times New Roman"/>
+          <w:sz w:val="24"/>
+          <w:szCs w:val="24"/>
+        </w:rPr>
+      </w:pPr>
+      <w:r>
+        <w:rPr>
+          <w:rFonts w:ascii="Times New Roman" w:hAnsi="Times New Roman" w:eastAsia="Times New Roman" w:cs="Times New Roman"/>
+          <w:sz w:val="24"/>
+          <w:szCs w:val="24"/>
+          <w:u w:val="single"/>
+        </w:rPr>
+        <w:t>Ability to like and comment on posts:</w:t>
+      </w:r>
+      <w:r>
+        <w:rPr>
+          <w:rFonts w:ascii="Times New Roman" w:hAnsi="Times New Roman" w:eastAsia="Times New Roman" w:cs="Times New Roman"/>
+          <w:sz w:val="24"/>
+          <w:szCs w:val="24"/>
+        </w:rPr>
+        <w:t xml:space="preserve"> Each post on the main feed will be able to have a like by the visitor of the website.</w:t>
+      </w:r>
+    </w:p>
+    <w:p>
+      <w:pPr>
+        <w:pStyle w:val="ListParagraph"/>
+        <w:numPr>
+          <w:ilvl w:val="0"/>
+          <w:numId w:val="4"/>
+        </w:numPr>
+        <w:rPr>
+          <w:rFonts w:ascii="Times New Roman" w:hAnsi="Times New Roman" w:eastAsia="Times New Roman" w:cs="Times New Roman"/>
+          <w:sz w:val="24"/>
+          <w:szCs w:val="24"/>
+        </w:rPr>
+      </w:pPr>
+      <w:r>
+        <w:rPr>
+          <w:rFonts w:ascii="Times New Roman" w:hAnsi="Times New Roman" w:eastAsia="Times New Roman" w:cs="Times New Roman"/>
+          <w:sz w:val="24"/>
+          <w:szCs w:val="24"/>
+          <w:u w:val="single"/>
+        </w:rPr>
+        <w:t>Ability to join and create groups</w:t>
+      </w:r>
+      <w:r>
+        <w:rPr>
+          <w:rFonts w:ascii="Times New Roman" w:hAnsi="Times New Roman" w:eastAsia="Times New Roman" w:cs="Times New Roman"/>
+          <w:sz w:val="24"/>
+          <w:szCs w:val="24"/>
+        </w:rPr>
+        <w:t xml:space="preserve">: </w:t>
+      </w:r>
+      <w:r>
+        <w:rPr>
+          <w:rFonts w:ascii="Times New Roman" w:hAnsi="Times New Roman" w:eastAsia="Times New Roman" w:cs="Times New Roman"/>
+          <w:sz w:val="24"/>
+          <w:szCs w:val="24"/>
+        </w:rPr>
+        <w:t xml:space="preserve">The ability to create and join multiple </w:t>
+      </w:r>
+      <w:r>
+        <w:rPr>
+          <w:rFonts w:ascii="Times New Roman" w:hAnsi="Times New Roman" w:eastAsia="Times New Roman" w:cs="Times New Roman"/>
+          <w:sz w:val="24"/>
+          <w:szCs w:val="24"/>
+        </w:rPr>
+        <w:t>groups and</w:t>
+      </w:r>
+      <w:r>
+        <w:rPr>
+          <w:rFonts w:ascii="Times New Roman" w:hAnsi="Times New Roman" w:eastAsia="Times New Roman" w:cs="Times New Roman"/>
+          <w:sz w:val="24"/>
+          <w:szCs w:val="24"/>
+        </w:rPr>
+        <w:t xml:space="preserve"> share content directly to that group rather than the main feed, as well as the ability to view a group feed to see posts made only to that group. As well as the ability to leave </w:t>
+      </w:r>
+      <w:r>
+        <w:rPr>
+          <w:rFonts w:ascii="Times New Roman" w:hAnsi="Times New Roman" w:eastAsia="Times New Roman" w:cs="Times New Roman"/>
+          <w:sz w:val="24"/>
+          <w:szCs w:val="24"/>
+        </w:rPr>
+        <w:t>groups or</w:t>
+      </w:r>
+      <w:r>
+        <w:rPr>
+          <w:rFonts w:ascii="Times New Roman" w:hAnsi="Times New Roman" w:eastAsia="Times New Roman" w:cs="Times New Roman"/>
+          <w:sz w:val="24"/>
+          <w:szCs w:val="24"/>
+        </w:rPr>
+        <w:t xml:space="preserve"> create private groups that need to have a join request accept</w:t>
+      </w:r>
+      <w:r>
+        <w:rPr>
+          <w:rFonts w:ascii="Times New Roman" w:hAnsi="Times New Roman" w:eastAsia="Times New Roman" w:cs="Times New Roman"/>
+          <w:sz w:val="24"/>
+          <w:szCs w:val="24"/>
+        </w:rPr>
+        <w:t>ed.</w:t>
+      </w:r>
     </w:p>
     <w:p>
       <w:pPr>
@@ -3220,7 +4158,7 @@
           <w:szCs w:val="24"/>
           <w:u w:val="single"/>
         </w:rPr>
-        <w:t>Tolerence</w:t>
+        <w:t>Toler</w:t>
       </w:r>
       <w:r>
         <w:rPr>
@@ -3229,6 +4167,24 @@
           <w:szCs w:val="24"/>
           <w:u w:val="single"/>
         </w:rPr>
+        <w:t>a</w:t>
+      </w:r>
+      <w:r>
+        <w:rPr>
+          <w:rFonts w:ascii="Times New Roman" w:hAnsi="Times New Roman" w:eastAsia="Times New Roman" w:cs="Times New Roman"/>
+          <w:sz w:val="24"/>
+          <w:szCs w:val="24"/>
+          <w:u w:val="single"/>
+        </w:rPr>
+        <w:t>nce</w:t>
+      </w:r>
+      <w:r>
+        <w:rPr>
+          <w:rFonts w:ascii="Times New Roman" w:hAnsi="Times New Roman" w:eastAsia="Times New Roman" w:cs="Times New Roman"/>
+          <w:sz w:val="24"/>
+          <w:szCs w:val="24"/>
+          <w:u w:val="single"/>
+        </w:rPr>
         <w:t>:</w:t>
       </w:r>
       <w:r>
@@ -3236,21 +4192,28 @@
           <w:rFonts w:ascii="Times New Roman" w:hAnsi="Times New Roman" w:eastAsia="Times New Roman" w:cs="Times New Roman"/>
           <w:sz w:val="24"/>
           <w:szCs w:val="24"/>
+          <w:u w:val="single"/>
+        </w:rPr>
+        <w:t xml:space="preserve"> </w:t>
+      </w:r>
+      <w:r>
+        <w:rPr>
+          <w:rFonts w:ascii="Times New Roman" w:hAnsi="Times New Roman" w:eastAsia="Times New Roman" w:cs="Times New Roman"/>
+          <w:sz w:val="24"/>
+          <w:szCs w:val="24"/>
           <w:u w:val="none"/>
         </w:rPr>
         <w:t xml:space="preserve">Error checking by using </w:t>
       </w:r>
-      <w:proofErr w:type="spellStart"/>
-      <w:r>
-        <w:rPr>
-          <w:rFonts w:ascii="Times New Roman" w:hAnsi="Times New Roman" w:eastAsia="Times New Roman" w:cs="Times New Roman"/>
-          <w:sz w:val="24"/>
-          <w:szCs w:val="24"/>
-          <w:u w:val="none"/>
-        </w:rPr>
-        <w:t>boolean</w:t>
-      </w:r>
-      <w:proofErr w:type="spellEnd"/>
+      <w:r>
+        <w:rPr>
+          <w:rFonts w:ascii="Times New Roman" w:hAnsi="Times New Roman" w:eastAsia="Times New Roman" w:cs="Times New Roman"/>
+          <w:sz w:val="24"/>
+          <w:szCs w:val="24"/>
+          <w:u w:val="none"/>
+        </w:rPr>
+        <w:t>Boolean</w:t>
+      </w:r>
       <w:r>
         <w:rPr>
           <w:rFonts w:ascii="Times New Roman" w:hAnsi="Times New Roman" w:eastAsia="Times New Roman" w:cs="Times New Roman"/>
@@ -3267,7 +4230,25 @@
           <w:szCs w:val="24"/>
           <w:u w:val="none"/>
         </w:rPr>
-        <w:t>functions to evaluate successful or failed responses.</w:t>
+        <w:t xml:space="preserve">functions to evaluate </w:t>
+      </w:r>
+      <w:r>
+        <w:rPr>
+          <w:rFonts w:ascii="Times New Roman" w:hAnsi="Times New Roman" w:eastAsia="Times New Roman" w:cs="Times New Roman"/>
+          <w:sz w:val="24"/>
+          <w:szCs w:val="24"/>
+          <w:u w:val="none"/>
+        </w:rPr>
+        <w:t xml:space="preserve">the </w:t>
+      </w:r>
+      <w:r>
+        <w:rPr>
+          <w:rFonts w:ascii="Times New Roman" w:hAnsi="Times New Roman" w:eastAsia="Times New Roman" w:cs="Times New Roman"/>
+          <w:sz w:val="24"/>
+          <w:szCs w:val="24"/>
+          <w:u w:val="none"/>
+        </w:rPr>
+        <w:t>success or failed responses.</w:t>
       </w:r>
     </w:p>
     <w:p>
@@ -3348,7 +4329,7 @@
       </w:pPr>
       <w:r>
         <w:drawing>
-          <wp:inline wp14:editId="1EB0A29C" wp14:anchorId="403D3BEF">
+          <wp:inline wp14:editId="431FC02B" wp14:anchorId="403D3BEF">
             <wp:extent cx="4572000" cy="3524250"/>
             <wp:effectExtent l="0" t="0" r="0" b="0"/>
             <wp:docPr id="1368943158" name="" title=""/>
@@ -3363,7 +4344,7 @@
                     <pic:cNvPicPr/>
                   </pic:nvPicPr>
                   <pic:blipFill>
-                    <a:blip r:embed="Rf9459a7bad834f74">
+                    <a:blip r:embed="R71aad0eea097448f">
                       <a:extLst>
                         <a:ext xmlns:a="http://schemas.openxmlformats.org/drawingml/2006/main" uri="{28A0092B-C50C-407E-A947-70E740481C1C}">
                           <a14:useLocalDpi val="0"/>
@@ -3784,32 +4765,16 @@
         <w:rPr>
           <w:sz w:val="24"/>
           <w:szCs w:val="24"/>
-          <w:u w:val="single"/>
-        </w:rPr>
-      </w:pPr>
-      <w:r>
-        <w:rPr>
-          <w:sz w:val="24"/>
-          <w:szCs w:val="24"/>
-          <w:u w:val="none"/>
-        </w:rPr>
-        <w:t xml:space="preserve">5) </w:t>
-      </w:r>
-      <w:r>
-        <w:rPr>
-          <w:sz w:val="24"/>
-          <w:szCs w:val="24"/>
-          <w:u w:val="single"/>
-        </w:rPr>
-        <w:t>Canvas:</w:t>
-      </w:r>
-      <w:r>
-        <w:rPr>
-          <w:sz w:val="24"/>
-          <w:szCs w:val="24"/>
-          <w:u w:val="none"/>
-        </w:rPr>
-        <w:t xml:space="preserve"> Desktop and Mobile Application used by the student to communicate with each other, download required materials, and submit assignments.</w:t>
+          <w:u w:val="none"/>
+        </w:rPr>
+      </w:pPr>
+      <w:r>
+        <w:rPr>
+          <w:sz w:val="24"/>
+          <w:szCs w:val="24"/>
+          <w:u w:val="none"/>
+        </w:rPr>
+        <w:t>E) (SQL) - The language of the backend database of the project.</w:t>
       </w:r>
     </w:p>
     <w:p>
@@ -3819,40 +4784,32 @@
         <w:rPr>
           <w:sz w:val="24"/>
           <w:szCs w:val="24"/>
-          <w:u w:val="none"/>
-        </w:rPr>
-      </w:pPr>
-      <w:r>
-        <w:rPr>
-          <w:sz w:val="24"/>
-          <w:szCs w:val="24"/>
-          <w:u w:val="none"/>
-        </w:rPr>
-        <w:t xml:space="preserve">6) </w:t>
-      </w:r>
-      <w:r>
-        <w:rPr>
-          <w:sz w:val="24"/>
-          <w:szCs w:val="24"/>
           <w:u w:val="single"/>
         </w:rPr>
-        <w:t>FAU Lamp Server:</w:t>
-      </w:r>
-      <w:r>
-        <w:rPr>
-          <w:sz w:val="24"/>
-          <w:szCs w:val="24"/>
-          <w:u w:val="none"/>
-        </w:rPr>
-        <w:t xml:space="preserve"> </w:t>
-      </w:r>
-      <w:r>
-        <w:rPr>
-          <w:sz w:val="24"/>
-          <w:szCs w:val="24"/>
-          <w:u w:val="none"/>
-        </w:rPr>
-        <w:t>Lamp Server given to us by the professor for hosting. The server will be used as a source for our group project.</w:t>
+      </w:pPr>
+      <w:r>
+        <w:rPr>
+          <w:sz w:val="24"/>
+          <w:szCs w:val="24"/>
+          <w:u w:val="none"/>
+        </w:rPr>
+        <w:t xml:space="preserve">5) </w:t>
+      </w:r>
+      <w:r>
+        <w:rPr>
+          <w:sz w:val="24"/>
+          <w:szCs w:val="24"/>
+          <w:u w:val="single"/>
+        </w:rPr>
+        <w:t>Canvas:</w:t>
+      </w:r>
+      <w:r>
+        <w:rPr>
+          <w:sz w:val="24"/>
+          <w:szCs w:val="24"/>
+          <w:u w:val="none"/>
+        </w:rPr>
+        <w:t xml:space="preserve"> Desktop and Mobile Application used by the student to communicate with each other, download required materials, and submit assignments.</w:t>
       </w:r>
     </w:p>
     <w:p>
@@ -3871,6 +4828,49 @@
           <w:szCs w:val="24"/>
           <w:u w:val="none"/>
         </w:rPr>
+        <w:t xml:space="preserve">6) </w:t>
+      </w:r>
+      <w:r>
+        <w:rPr>
+          <w:sz w:val="24"/>
+          <w:szCs w:val="24"/>
+          <w:u w:val="single"/>
+        </w:rPr>
+        <w:t>FAU Lamp Server:</w:t>
+      </w:r>
+      <w:r>
+        <w:rPr>
+          <w:sz w:val="24"/>
+          <w:szCs w:val="24"/>
+          <w:u w:val="none"/>
+        </w:rPr>
+        <w:t xml:space="preserve"> </w:t>
+      </w:r>
+      <w:r>
+        <w:rPr>
+          <w:sz w:val="24"/>
+          <w:szCs w:val="24"/>
+          <w:u w:val="none"/>
+        </w:rPr>
+        <w:t>Lamp Server given to us by the professor for hosting. The server will be used as a source for our group project.</w:t>
+      </w:r>
+    </w:p>
+    <w:p>
+      <w:pPr>
+        <w:pStyle w:val="Normal"/>
+        <w:ind w:left="0"/>
+        <w:rPr>
+          <w:sz w:val="24"/>
+          <w:szCs w:val="24"/>
+          <w:u w:val="none"/>
+        </w:rPr>
+      </w:pPr>
+      <w:r>
+        <w:rPr>
+          <w:sz w:val="24"/>
+          <w:szCs w:val="24"/>
+          <w:u w:val="none"/>
+        </w:rPr>
         <w:t xml:space="preserve">7) </w:t>
       </w:r>
       <w:r>
@@ -4090,55 +5090,32 @@
           <w:sz w:val="24"/>
           <w:szCs w:val="24"/>
         </w:rPr>
-        <w:t>Luciano Scarpaci, Collin Hammock</w:t>
-      </w:r>
-      <w:r>
-        <w:rPr>
-          <w:rFonts w:ascii="Times New Roman" w:hAnsi="Times New Roman" w:eastAsia="Times New Roman" w:cs="Times New Roman"/>
-          <w:sz w:val="24"/>
-          <w:szCs w:val="24"/>
-        </w:rPr>
-        <w:t xml:space="preserve"> (</w:t>
-      </w:r>
-      <w:hyperlink r:id="R5f63bb478568459d">
-        <w:r>
-          <w:rPr>
-            <w:rStyle w:val="Hyperlink"/>
-            <w:rFonts w:ascii="Times New Roman" w:hAnsi="Times New Roman" w:eastAsia="Times New Roman" w:cs="Times New Roman"/>
-            <w:sz w:val="24"/>
-            <w:szCs w:val="24"/>
-          </w:rPr>
-          <w:t>chammock2019@fau.edu</w:t>
-        </w:r>
-      </w:hyperlink>
-      <w:r>
-        <w:rPr>
-          <w:rFonts w:ascii="Times New Roman" w:hAnsi="Times New Roman" w:eastAsia="Times New Roman" w:cs="Times New Roman"/>
-          <w:sz w:val="24"/>
-          <w:szCs w:val="24"/>
-        </w:rPr>
-        <w:t>)</w:t>
-      </w:r>
-    </w:p>
-    <w:p>
-      <w:pPr>
-        <w:pStyle w:val="Normal"/>
-        <w:rPr>
-          <w:rFonts w:ascii="Times New Roman" w:hAnsi="Times New Roman" w:eastAsia="Times New Roman" w:cs="Times New Roman"/>
-          <w:sz w:val="24"/>
-          <w:szCs w:val="24"/>
-        </w:rPr>
-      </w:pPr>
-    </w:p>
-    <w:p>
-      <w:pPr>
-        <w:pStyle w:val="Normal"/>
-        <w:rPr>
-          <w:rFonts w:ascii="Times New Roman" w:hAnsi="Times New Roman" w:eastAsia="Times New Roman" w:cs="Times New Roman"/>
-          <w:sz w:val="24"/>
-          <w:szCs w:val="24"/>
-        </w:rPr>
-      </w:pPr>
+        <w:t xml:space="preserve">Luciano </w:t>
+      </w:r>
+      <w:r>
+        <w:rPr>
+          <w:rFonts w:ascii="Times New Roman" w:hAnsi="Times New Roman" w:eastAsia="Times New Roman" w:cs="Times New Roman"/>
+          <w:sz w:val="24"/>
+          <w:szCs w:val="24"/>
+        </w:rPr>
+        <w:t>Scarpaci</w:t>
+      </w:r>
+      <w:r>
+        <w:rPr>
+          <w:rFonts w:ascii="Times New Roman" w:hAnsi="Times New Roman" w:eastAsia="Times New Roman" w:cs="Times New Roman"/>
+          <w:sz w:val="24"/>
+          <w:szCs w:val="24"/>
+        </w:rPr>
+        <w:t>, Collin Hammock</w:t>
+      </w:r>
+      <w:r>
+        <w:rPr>
+          <w:rFonts w:ascii="Times New Roman" w:hAnsi="Times New Roman" w:eastAsia="Times New Roman" w:cs="Times New Roman"/>
+          <w:sz w:val="24"/>
+          <w:szCs w:val="24"/>
+        </w:rPr>
+        <w:t xml:space="preserve"> </w:t>
+      </w:r>
     </w:p>
     <w:p>
       <w:pPr>
@@ -4169,6 +5146,91 @@
 
 <file path=word/numbering.xml><?xml version="1.0" encoding="utf-8"?>
 <w:numbering xmlns:w="http://schemas.openxmlformats.org/wordprocessingml/2006/main">
+  <w:abstractNum xmlns:w="http://schemas.openxmlformats.org/wordprocessingml/2006/main" w:abstractNumId="4">
+    <w:nsid w:val="4aeca07b"/>
+    <w:multiLevelType xmlns:w="http://schemas.openxmlformats.org/wordprocessingml/2006/main" w:val="hybridMultilevel"/>
+    <w:lvl xmlns:w="http://schemas.openxmlformats.org/wordprocessingml/2006/main" w:ilvl="0">
+      <w:start w:val="1"/>
+      <w:numFmt w:val="decimal"/>
+      <w:lvlText w:val="%1)"/>
+      <w:lvlJc w:val="left"/>
+      <w:pPr>
+        <w:ind w:left="720" w:hanging="360"/>
+      </w:pPr>
+    </w:lvl>
+    <w:lvl xmlns:w="http://schemas.openxmlformats.org/wordprocessingml/2006/main" w:ilvl="1">
+      <w:start w:val="1"/>
+      <w:numFmt w:val="lowerLetter"/>
+      <w:lvlText w:val="%2."/>
+      <w:lvlJc w:val="left"/>
+      <w:pPr>
+        <w:ind w:left="1440" w:hanging="360"/>
+      </w:pPr>
+    </w:lvl>
+    <w:lvl xmlns:w="http://schemas.openxmlformats.org/wordprocessingml/2006/main" w:ilvl="2">
+      <w:start w:val="1"/>
+      <w:numFmt w:val="lowerRoman"/>
+      <w:lvlText w:val="%3."/>
+      <w:lvlJc w:val="right"/>
+      <w:pPr>
+        <w:ind w:left="2160" w:hanging="180"/>
+      </w:pPr>
+    </w:lvl>
+    <w:lvl xmlns:w="http://schemas.openxmlformats.org/wordprocessingml/2006/main" w:ilvl="3">
+      <w:start w:val="1"/>
+      <w:numFmt w:val="decimal"/>
+      <w:lvlText w:val="%4."/>
+      <w:lvlJc w:val="left"/>
+      <w:pPr>
+        <w:ind w:left="2880" w:hanging="360"/>
+      </w:pPr>
+    </w:lvl>
+    <w:lvl xmlns:w="http://schemas.openxmlformats.org/wordprocessingml/2006/main" w:ilvl="4">
+      <w:start w:val="1"/>
+      <w:numFmt w:val="lowerLetter"/>
+      <w:lvlText w:val="%5."/>
+      <w:lvlJc w:val="left"/>
+      <w:pPr>
+        <w:ind w:left="3600" w:hanging="360"/>
+      </w:pPr>
+    </w:lvl>
+    <w:lvl xmlns:w="http://schemas.openxmlformats.org/wordprocessingml/2006/main" w:ilvl="5">
+      <w:start w:val="1"/>
+      <w:numFmt w:val="lowerRoman"/>
+      <w:lvlText w:val="%6."/>
+      <w:lvlJc w:val="right"/>
+      <w:pPr>
+        <w:ind w:left="4320" w:hanging="180"/>
+      </w:pPr>
+    </w:lvl>
+    <w:lvl xmlns:w="http://schemas.openxmlformats.org/wordprocessingml/2006/main" w:ilvl="6">
+      <w:start w:val="1"/>
+      <w:numFmt w:val="decimal"/>
+      <w:lvlText w:val="%7."/>
+      <w:lvlJc w:val="left"/>
+      <w:pPr>
+        <w:ind w:left="5040" w:hanging="360"/>
+      </w:pPr>
+    </w:lvl>
+    <w:lvl xmlns:w="http://schemas.openxmlformats.org/wordprocessingml/2006/main" w:ilvl="7">
+      <w:start w:val="1"/>
+      <w:numFmt w:val="lowerLetter"/>
+      <w:lvlText w:val="%8."/>
+      <w:lvlJc w:val="left"/>
+      <w:pPr>
+        <w:ind w:left="5760" w:hanging="360"/>
+      </w:pPr>
+    </w:lvl>
+    <w:lvl xmlns:w="http://schemas.openxmlformats.org/wordprocessingml/2006/main" w:ilvl="8">
+      <w:start w:val="1"/>
+      <w:numFmt w:val="lowerRoman"/>
+      <w:lvlText w:val="%9."/>
+      <w:lvlJc w:val="right"/>
+      <w:pPr>
+        <w:ind w:left="6480" w:hanging="180"/>
+      </w:pPr>
+    </w:lvl>
+  </w:abstractNum>
   <w:abstractNum xmlns:w="http://schemas.openxmlformats.org/wordprocessingml/2006/main" w:abstractNumId="3">
     <w:nsid w:val="70bbf441"/>
     <w:multiLevelType xmlns:w="http://schemas.openxmlformats.org/wordprocessingml/2006/main" w:val="hybridMultilevel"/>
@@ -4424,6 +5486,9 @@
       </w:pPr>
     </w:lvl>
   </w:abstractNum>
+  <w:num w:numId="4">
+    <w:abstractNumId w:val="4"/>
+  </w:num>
   <w:num w:numId="3">
     <w:abstractNumId w:val="3"/>
   </w:num>
@@ -4893,16 +5958,6 @@
       <w:contextualSpacing xmlns:w="http://schemas.openxmlformats.org/wordprocessingml/2006/main"/>
     </w:pPr>
   </w:style>
-  <w:style xmlns:w14="http://schemas.microsoft.com/office/word/2010/wordml" xmlns:mc="http://schemas.openxmlformats.org/markup-compatibility/2006" xmlns:w="http://schemas.openxmlformats.org/wordprocessingml/2006/main" w:type="character" w:styleId="Hyperlink" mc:Ignorable="w14">
-    <w:name xmlns:w="http://schemas.openxmlformats.org/wordprocessingml/2006/main" w:val="Hyperlink"/>
-    <w:basedOn xmlns:w="http://schemas.openxmlformats.org/wordprocessingml/2006/main" w:val="DefaultParagraphFont"/>
-    <w:uiPriority xmlns:w="http://schemas.openxmlformats.org/wordprocessingml/2006/main" w:val="99"/>
-    <w:unhideWhenUsed xmlns:w="http://schemas.openxmlformats.org/wordprocessingml/2006/main"/>
-    <w:rPr xmlns:w="http://schemas.openxmlformats.org/wordprocessingml/2006/main">
-      <w:color w:val="0563C1" w:themeColor="hyperlink"/>
-      <w:u w:val="single"/>
-    </w:rPr>
-  </w:style>
 </w:styles>
 </file>
 

</xml_diff>